<commit_message>
chore: update resume files
</commit_message>
<xml_diff>
--- a/public/files/curriculo-ricardo-alves.docx
+++ b/public/files/curriculo-ricardo-alves.docx
@@ -88,8 +88,8 @@
               <w:shd w:fill="auto" w:val="clear"/>
               <w:rPr>
                 <w:rFonts w:ascii="Inter" w:cs="Inter" w:eastAsia="Inter" w:hAnsi="Inter"/>
-                <w:sz w:val="60"/>
-                <w:szCs w:val="60"/>
+                <w:sz w:val="56"/>
+                <w:szCs w:val="56"/>
               </w:rPr>
             </w:pPr>
             <w:bookmarkStart w:colFirst="0" w:colLast="0" w:name="_x8fm1uorkbaw" w:id="0"/>
@@ -97,8 +97,8 @@
             <w:r>
               <w:rPr>
                 <w:rFonts w:ascii="Inter" w:cs="Inter" w:eastAsia="Inter" w:hAnsi="Inter"/>
-                <w:sz w:val="60"/>
-                <w:szCs w:val="60"/>
+                <w:sz w:val="56"/>
+                <w:szCs w:val="56"/>
                 <w:rtl w:val="0"/>
               </w:rPr>
               <w:t xml:space="preserve">Ricardo Alves</w:t>
@@ -117,9 +117,8 @@
               </w:pBdr>
               <w:shd w:fill="auto" w:val="clear"/>
               <w:rPr>
-                <w:rFonts w:ascii="Inter" w:cs="Inter" w:eastAsia="Inter" w:hAnsi="Inter"/>
-                <w:sz w:val="36"/>
-                <w:szCs w:val="36"/>
+                <w:sz w:val="14"/>
+                <w:szCs w:val="14"/>
               </w:rPr>
             </w:pPr>
             <w:bookmarkStart w:colFirst="0" w:colLast="0" w:name="_ymi089liagec" w:id="1"/>
@@ -127,11 +126,16 @@
             <w:r>
               <w:rPr>
                 <w:rFonts w:ascii="Inter" w:cs="Inter" w:eastAsia="Inter" w:hAnsi="Inter"/>
-                <w:sz w:val="36"/>
-                <w:szCs w:val="36"/>
+                <w:sz w:val="32"/>
+                <w:szCs w:val="32"/>
                 <w:rtl w:val="0"/>
               </w:rPr>
               <w:t xml:space="preserve">Desenvolvedor front-end</w:t>
+            </w:r>
+            <w:r>
+              <w:rPr>
+                <w:rtl w:val="0"/>
+              </w:rPr>
             </w:r>
           </w:p>
           <w:p>
@@ -158,19 +162,12 @@
             </w:hyperlink>
             <w:r>
               <w:rPr>
-                <w:rtl w:val="0"/>
-              </w:rPr>
-            </w:r>
-          </w:p>
-          <w:p>
-            <w:pPr>
-              <w:spacing w:before="200" w:line="240" w:lineRule="auto"/>
-              <w:rPr>
-                <w:rFonts w:ascii="Inter" w:cs="Inter" w:eastAsia="Inter" w:hAnsi="Inter"/>
-                <w:sz w:val="24"/>
-                <w:szCs w:val="24"/>
-              </w:rPr>
-            </w:pPr>
+                <w:sz w:val="24"/>
+                <w:szCs w:val="24"/>
+                <w:rtl w:val="0"/>
+              </w:rPr>
+              <w:t xml:space="preserve">     |     </w:t>
+            </w:r>
             <w:hyperlink r:id="rId7">
               <w:r>
                 <w:rPr>
@@ -182,6 +179,28 @@
                   <w:rtl w:val="0"/>
                 </w:rPr>
                 <w:t xml:space="preserve">GitHub</w:t>
+              </w:r>
+            </w:hyperlink>
+            <w:r>
+              <w:rPr>
+                <w:rFonts w:ascii="Inter" w:cs="Inter" w:eastAsia="Inter" w:hAnsi="Inter"/>
+                <w:sz w:val="24"/>
+                <w:szCs w:val="24"/>
+                <w:rtl w:val="0"/>
+              </w:rPr>
+              <w:t xml:space="preserve">     |     </w:t>
+            </w:r>
+            <w:hyperlink r:id="rId8">
+              <w:r>
+                <w:rPr>
+                  <w:rFonts w:ascii="Inter" w:cs="Inter" w:eastAsia="Inter" w:hAnsi="Inter"/>
+                  <w:color w:val="1155cc"/>
+                  <w:sz w:val="24"/>
+                  <w:szCs w:val="24"/>
+                  <w:u w:val="single"/>
+                  <w:rtl w:val="0"/>
+                </w:rPr>
+                <w:t xml:space="preserve">Site Pessoal</w:t>
               </w:r>
             </w:hyperlink>
             <w:r>
@@ -257,7 +276,7 @@
                 <w:szCs w:val="24"/>
               </w:rPr>
             </w:pPr>
-            <w:hyperlink r:id="rId8">
+            <w:hyperlink r:id="rId9">
               <w:r>
                 <w:rPr>
                   <w:rFonts w:ascii="Inter" w:cs="Inter" w:eastAsia="Inter" w:hAnsi="Inter"/>
@@ -305,30 +324,6 @@
               </w:rPr>
               <w:t xml:space="preserve">São Paulo - SP</w:t>
             </w:r>
-          </w:p>
-          <w:p>
-            <w:pPr>
-              <w:spacing w:before="0" w:line="240" w:lineRule="auto"/>
-              <w:rPr>
-                <w:rFonts w:ascii="Inter" w:cs="Inter" w:eastAsia="Inter" w:hAnsi="Inter"/>
-                <w:color w:val="000000"/>
-                <w:sz w:val="24"/>
-                <w:szCs w:val="24"/>
-              </w:rPr>
-            </w:pPr>
-            <w:hyperlink r:id="rId9">
-              <w:r>
-                <w:rPr>
-                  <w:rFonts w:ascii="Inter" w:cs="Inter" w:eastAsia="Inter" w:hAnsi="Inter"/>
-                  <w:color w:val="1155cc"/>
-                  <w:sz w:val="24"/>
-                  <w:szCs w:val="24"/>
-                  <w:u w:val="single"/>
-                  <w:rtl w:val="0"/>
-                </w:rPr>
-                <w:t xml:space="preserve">Site Pessoal</w:t>
-              </w:r>
-            </w:hyperlink>
             <w:r>
               <w:rPr>
                 <w:rtl w:val="0"/>
@@ -471,7 +466,7 @@
                 <w:szCs w:val="20"/>
                 <w:rtl w:val="0"/>
               </w:rPr>
-              <w:t xml:space="preserve">Janeiro de 2015 – Atualmente (8 anos)</w:t>
+              <w:t xml:space="preserve">Janeiro de 2015 – Atualmente</w:t>
             </w:r>
             <w:r>
               <w:rPr>
@@ -503,7 +498,7 @@
                 <w:szCs w:val="20"/>
                 <w:rtl w:val="0"/>
               </w:rPr>
-              <w:t xml:space="preserve">Responsável pelo front-end (programação de interfaces), já desenvolvi sites, landing pages, e-commerces, blogs, emails marketing, hotsites e muitos outros projetos relacionados a web, das mais variadas formas, especificações e particularidades. Todos os projetos são responsivos e usam tecnologias como React (Next.js/Remix), JavaScript/TypeScript, CSS (SASS/SCSS e Tailwind CSS), HTML e muitas outras.</w:t>
+              <w:t xml:space="preserve">Responsável pelo front-end, já desenvolvi diversos projetos como websites, landing pages, e-commerces, blogs, e muitos outros projetos relacionados a web. Especializado em tecnologias como React (Next.js/Remix), JavaScript/TypeScript, CSS (SASS/SCSS e Tailwind CSS) e HTML, além de garantir uma boa usabilidade, experiência do usuário e acessibilidade.</w:t>
             </w:r>
             <w:r>
               <w:rPr>
@@ -1283,7 +1278,7 @@
                 <w:szCs w:val="24"/>
                 <w:rtl w:val="0"/>
               </w:rPr>
-              <w:t xml:space="preserve">Git</w:t>
+              <w:t xml:space="preserve">UX/UI Design</w:t>
             </w:r>
           </w:p>
           <w:p>
@@ -1318,41 +1313,6 @@
                 <w:szCs w:val="24"/>
                 <w:rtl w:val="0"/>
               </w:rPr>
-              <w:t xml:space="preserve">UX/UI Design</w:t>
-            </w:r>
-          </w:p>
-          <w:p>
-            <w:pPr>
-              <w:pageBreakBefore w:val="0"/>
-              <w:numPr>
-                <w:ilvl w:val="0"/>
-                <w:numId w:val="1"/>
-              </w:numPr>
-              <w:pBdr>
-                <w:top w:space="0" w:sz="0" w:val="nil"/>
-                <w:left w:space="0" w:sz="0" w:val="nil"/>
-                <w:bottom w:space="0" w:sz="0" w:val="nil"/>
-                <w:right w:space="0" w:sz="0" w:val="nil"/>
-                <w:between w:space="0" w:sz="0" w:val="nil"/>
-              </w:pBdr>
-              <w:shd w:fill="auto" w:val="clear"/>
-              <w:spacing w:after="0" w:afterAutospacing="0" w:before="0" w:beforeAutospacing="0" w:line="312" w:lineRule="auto"/>
-              <w:ind w:left="720" w:right="18.425196850392922" w:hanging="360"/>
-              <w:rPr>
-                <w:rFonts w:ascii="Inter" w:cs="Inter" w:eastAsia="Inter" w:hAnsi="Inter"/>
-                <w:color w:val="000000"/>
-                <w:sz w:val="24"/>
-                <w:szCs w:val="24"/>
-              </w:rPr>
-            </w:pPr>
-            <w:r>
-              <w:rPr>
-                <w:rFonts w:ascii="Inter" w:cs="Inter" w:eastAsia="Inter" w:hAnsi="Inter"/>
-                <w:color w:val="000000"/>
-                <w:sz w:val="24"/>
-                <w:szCs w:val="24"/>
-                <w:rtl w:val="0"/>
-              </w:rPr>
               <w:t xml:space="preserve">Design responsivo</w:t>
             </w:r>
           </w:p>
@@ -1423,38 +1383,25 @@
           </w:p>
           <w:p>
             <w:pPr>
-              <w:keepNext w:val="0"/>
-              <w:keepLines w:val="0"/>
-              <w:pageBreakBefore w:val="0"/>
-              <w:widowControl w:val="0"/>
               <w:numPr>
                 <w:ilvl w:val="0"/>
                 <w:numId w:val="2"/>
               </w:numPr>
-              <w:pBdr>
-                <w:top w:space="0" w:sz="0" w:val="nil"/>
-                <w:left w:space="0" w:sz="0" w:val="nil"/>
-                <w:bottom w:space="0" w:sz="0" w:val="nil"/>
-                <w:right w:space="0" w:sz="0" w:val="nil"/>
-                <w:between w:space="0" w:sz="0" w:val="nil"/>
-              </w:pBdr>
-              <w:shd w:fill="auto" w:val="clear"/>
-              <w:spacing w:after="0" w:afterAutospacing="0" w:before="320" w:line="312" w:lineRule="auto"/>
-              <w:ind w:left="720" w:right="300" w:hanging="360"/>
-              <w:jc w:val="left"/>
-              <w:rPr>
-                <w:rFonts w:ascii="Inter" w:cs="Inter" w:eastAsia="Inter" w:hAnsi="Inter"/>
-                <w:color w:val="000000"/>
-                <w:sz w:val="20"/>
-                <w:szCs w:val="20"/>
-              </w:rPr>
-            </w:pPr>
-            <w:r>
-              <w:rPr>
-                <w:rFonts w:ascii="Inter" w:cs="Inter" w:eastAsia="Inter" w:hAnsi="Inter"/>
-                <w:color w:val="000000"/>
-                <w:sz w:val="20"/>
-                <w:szCs w:val="20"/>
+              <w:spacing w:after="0" w:afterAutospacing="0" w:before="320" w:lineRule="auto"/>
+              <w:ind w:left="720" w:right="18.425196850392922" w:hanging="360"/>
+              <w:rPr>
+                <w:rFonts w:ascii="Inter" w:cs="Inter" w:eastAsia="Inter" w:hAnsi="Inter"/>
+                <w:color w:val="000000"/>
+                <w:sz w:val="24"/>
+                <w:szCs w:val="24"/>
+              </w:rPr>
+            </w:pPr>
+            <w:r>
+              <w:rPr>
+                <w:rFonts w:ascii="Inter" w:cs="Inter" w:eastAsia="Inter" w:hAnsi="Inter"/>
+                <w:color w:val="000000"/>
+                <w:sz w:val="24"/>
+                <w:szCs w:val="24"/>
                 <w:rtl w:val="0"/>
               </w:rPr>
               <w:t xml:space="preserve">Node.js</w:t>
@@ -1462,41 +1409,54 @@
           </w:p>
           <w:p>
             <w:pPr>
-              <w:keepNext w:val="0"/>
-              <w:keepLines w:val="0"/>
-              <w:pageBreakBefore w:val="0"/>
-              <w:widowControl w:val="0"/>
               <w:numPr>
                 <w:ilvl w:val="0"/>
                 <w:numId w:val="2"/>
               </w:numPr>
-              <w:pBdr>
-                <w:top w:space="0" w:sz="0" w:val="nil"/>
-                <w:left w:space="0" w:sz="0" w:val="nil"/>
-                <w:bottom w:space="0" w:sz="0" w:val="nil"/>
-                <w:right w:space="0" w:sz="0" w:val="nil"/>
-                <w:between w:space="0" w:sz="0" w:val="nil"/>
-              </w:pBdr>
-              <w:shd w:fill="auto" w:val="clear"/>
-              <w:spacing w:after="0" w:afterAutospacing="0" w:before="0" w:beforeAutospacing="0" w:line="312" w:lineRule="auto"/>
-              <w:ind w:left="720" w:right="300" w:hanging="360"/>
-              <w:jc w:val="left"/>
-              <w:rPr>
-                <w:rFonts w:ascii="Inter" w:cs="Inter" w:eastAsia="Inter" w:hAnsi="Inter"/>
-                <w:color w:val="000000"/>
-                <w:sz w:val="20"/>
-                <w:szCs w:val="20"/>
-              </w:rPr>
-            </w:pPr>
-            <w:r>
-              <w:rPr>
-                <w:rFonts w:ascii="Inter" w:cs="Inter" w:eastAsia="Inter" w:hAnsi="Inter"/>
-                <w:color w:val="000000"/>
-                <w:sz w:val="20"/>
-                <w:szCs w:val="20"/>
-                <w:rtl w:val="0"/>
-              </w:rPr>
-              <w:t xml:space="preserve">MongoDB</w:t>
+              <w:spacing w:after="0" w:afterAutospacing="0" w:before="0" w:beforeAutospacing="0" w:lineRule="auto"/>
+              <w:ind w:left="720" w:right="18.425196850392922" w:hanging="360"/>
+              <w:rPr>
+                <w:rFonts w:ascii="Inter" w:cs="Inter" w:eastAsia="Inter" w:hAnsi="Inter"/>
+                <w:color w:val="000000"/>
+                <w:sz w:val="24"/>
+                <w:szCs w:val="24"/>
+              </w:rPr>
+            </w:pPr>
+            <w:r>
+              <w:rPr>
+                <w:rFonts w:ascii="Inter" w:cs="Inter" w:eastAsia="Inter" w:hAnsi="Inter"/>
+                <w:color w:val="000000"/>
+                <w:sz w:val="24"/>
+                <w:szCs w:val="24"/>
+                <w:rtl w:val="0"/>
+              </w:rPr>
+              <w:t xml:space="preserve">Python</w:t>
+            </w:r>
+          </w:p>
+          <w:p>
+            <w:pPr>
+              <w:numPr>
+                <w:ilvl w:val="0"/>
+                <w:numId w:val="2"/>
+              </w:numPr>
+              <w:spacing w:after="0" w:afterAutospacing="0" w:before="0" w:beforeAutospacing="0" w:lineRule="auto"/>
+              <w:ind w:left="720" w:right="18.425196850392922" w:hanging="360"/>
+              <w:rPr>
+                <w:rFonts w:ascii="Inter" w:cs="Inter" w:eastAsia="Inter" w:hAnsi="Inter"/>
+                <w:color w:val="000000"/>
+                <w:sz w:val="24"/>
+                <w:szCs w:val="24"/>
+              </w:rPr>
+            </w:pPr>
+            <w:r>
+              <w:rPr>
+                <w:rFonts w:ascii="Inter" w:cs="Inter" w:eastAsia="Inter" w:hAnsi="Inter"/>
+                <w:color w:val="000000"/>
+                <w:sz w:val="24"/>
+                <w:szCs w:val="24"/>
+                <w:rtl w:val="0"/>
+              </w:rPr>
+              <w:t xml:space="preserve">Banco de dados</w:t>
             </w:r>
           </w:p>
           <w:p>
@@ -1506,23 +1466,23 @@
                 <w:numId w:val="2"/>
               </w:numPr>
               <w:spacing w:before="0" w:beforeAutospacing="0" w:lineRule="auto"/>
-              <w:ind w:left="720" w:hanging="360"/>
-              <w:rPr>
-                <w:rFonts w:ascii="Inter" w:cs="Inter" w:eastAsia="Inter" w:hAnsi="Inter"/>
-                <w:color w:val="000000"/>
-                <w:sz w:val="20"/>
-                <w:szCs w:val="20"/>
-              </w:rPr>
-            </w:pPr>
-            <w:r>
-              <w:rPr>
-                <w:rFonts w:ascii="Inter" w:cs="Inter" w:eastAsia="Inter" w:hAnsi="Inter"/>
-                <w:color w:val="000000"/>
-                <w:sz w:val="20"/>
-                <w:szCs w:val="20"/>
-                <w:rtl w:val="0"/>
-              </w:rPr>
-              <w:t xml:space="preserve">Vue.js</w:t>
+              <w:ind w:left="720" w:right="18.425196850392922" w:hanging="360"/>
+              <w:rPr>
+                <w:rFonts w:ascii="Inter" w:cs="Inter" w:eastAsia="Inter" w:hAnsi="Inter"/>
+                <w:color w:val="000000"/>
+                <w:sz w:val="24"/>
+                <w:szCs w:val="24"/>
+              </w:rPr>
+            </w:pPr>
+            <w:r>
+              <w:rPr>
+                <w:rFonts w:ascii="Inter" w:cs="Inter" w:eastAsia="Inter" w:hAnsi="Inter"/>
+                <w:color w:val="000000"/>
+                <w:sz w:val="24"/>
+                <w:szCs w:val="24"/>
+                <w:rtl w:val="0"/>
+              </w:rPr>
+              <w:t xml:space="preserve">Inglês</w:t>
             </w:r>
             <w:r>
               <w:rPr>

</xml_diff>